<commit_message>
:feat: Update font and docker file
</commit_message>
<xml_diff>
--- a/storage/template/simple_docx_template.docx
+++ b/storage/template/simple_docx_template.docx
@@ -2147,13 +2147,26 @@
       </w:tr>
     </w:tbl>
     <w:p>
-      <w:r>
-        <w:rPr>
-          <w:rFonts w:ascii="Arial" w:eastAsia="Arial" w:hAnsi="Arial" w:cs="Arial"/>
-          <w:sz w:val="20"/>
-          <w:szCs w:val="20"/>
-        </w:rPr>
-        <w:t> </w:t>
+      <w:pPr>
+        <w:rPr>
+          <w:rFonts w:ascii="MS Gothic" w:eastAsia="MS Gothic" w:hAnsi="MS Gothic"/>
+        </w:rPr>
+      </w:pPr>
+      <w:r>
+        <w:rPr>
+          <w:rFonts w:ascii="Wingdings 2" w:eastAsia="Arial" w:hAnsi="Wingdings 2" w:cs="Arial"/>
+          <w:sz w:val="20"/>
+          <w:szCs w:val="20"/>
+        </w:rPr>
+        <w:t>S</w:t>
+      </w:r>
+      <w:r>
+        <w:rPr>
+          <w:rFonts w:ascii="Wingdings 2" w:eastAsia="Arial" w:hAnsi="Wingdings 2" w:cs="Arial"/>
+          <w:sz w:val="20"/>
+          <w:szCs w:val="20"/>
+        </w:rPr>
+        <w:t>£</w:t>
       </w:r>
     </w:p>
     <w:p/>
@@ -2232,31 +2245,14 @@
         </w:rPr>
         <w:t>{if isCard}</w:t>
       </w:r>
-      <w:sdt>
-        <w:sdtPr>
-          <w:rPr>
-            <w:rFonts w:ascii="Arial" w:hAnsi="Arial" w:cs="Arial"/>
-            <w:sz w:val="20"/>
-            <w:szCs w:val="20"/>
-          </w:rPr>
-          <w:id w:val="138623785"/>
-          <w14:checkbox>
-            <w14:checked w14:val="1"/>
-            <w14:checkedState w14:val="2612" w14:font="MS Gothic"/>
-            <w14:uncheckedState w14:val="2610" w14:font="MS Gothic"/>
-          </w14:checkbox>
-        </w:sdtPr>
-        <w:sdtContent>
-          <w:r>
-            <w:rPr>
-              <w:rFonts w:ascii="MS Gothic" w:eastAsia="MS Gothic" w:hAnsi="MS Gothic" w:cs="Arial" w:hint="eastAsia"/>
-              <w:sz w:val="20"/>
-              <w:szCs w:val="20"/>
-            </w:rPr>
-            <w:t>☒</w:t>
-          </w:r>
-        </w:sdtContent>
-      </w:sdt>
+      <w:r>
+        <w:rPr>
+          <w:rFonts w:ascii="Wingdings 2" w:eastAsia="Arial" w:hAnsi="Wingdings 2" w:cs="Arial"/>
+          <w:sz w:val="20"/>
+          <w:szCs w:val="20"/>
+        </w:rPr>
+        <w:t>S</w:t>
+      </w:r>
       <w:r>
         <w:rPr>
           <w:rFonts w:ascii="Arial" w:hAnsi="Arial" w:cs="Arial"/>
@@ -2265,31 +2261,14 @@
         </w:rPr>
         <w:t>{end-if}{if !isCard}</w:t>
       </w:r>
-      <w:sdt>
-        <w:sdtPr>
-          <w:rPr>
-            <w:rFonts w:ascii="Arial" w:hAnsi="Arial" w:cs="Arial"/>
-            <w:sz w:val="20"/>
-            <w:szCs w:val="20"/>
-          </w:rPr>
-          <w:id w:val="-971138468"/>
-          <w14:checkbox>
-            <w14:checked w14:val="0"/>
-            <w14:checkedState w14:val="2612" w14:font="MS Gothic"/>
-            <w14:uncheckedState w14:val="2610" w14:font="MS Gothic"/>
-          </w14:checkbox>
-        </w:sdtPr>
-        <w:sdtContent>
-          <w:r>
-            <w:rPr>
-              <w:rFonts w:ascii="MS Gothic" w:eastAsia="MS Gothic" w:hAnsi="MS Gothic" w:cs="Arial" w:hint="eastAsia"/>
-              <w:sz w:val="20"/>
-              <w:szCs w:val="20"/>
-            </w:rPr>
-            <w:t>☐</w:t>
-          </w:r>
-        </w:sdtContent>
-      </w:sdt>
+      <w:r>
+        <w:rPr>
+          <w:rFonts w:ascii="Wingdings 2" w:eastAsia="Arial" w:hAnsi="Wingdings 2" w:cs="Arial"/>
+          <w:sz w:val="20"/>
+          <w:szCs w:val="20"/>
+        </w:rPr>
+        <w:t>£</w:t>
+      </w:r>
       <w:r>
         <w:rPr>
           <w:rFonts w:ascii="Arial" w:hAnsi="Arial" w:cs="Arial"/>
@@ -2330,17 +2309,77 @@
       </w:pPr>
       <w:r>
         <w:rPr>
-          <w:rFonts w:ascii="MS Gothic" w:eastAsia="MS Gothic" w:hAnsi="MS Gothic" w:cs="Arial" w:hint="eastAsia"/>
-          <w:sz w:val="20"/>
-          <w:szCs w:val="20"/>
-        </w:rPr>
-        <w:t>☐</w:t>
+          <w:rFonts w:ascii="Wingdings 2" w:eastAsia="Arial" w:hAnsi="Wingdings 2" w:cs="Arial"/>
+          <w:sz w:val="20"/>
+          <w:szCs w:val="20"/>
+        </w:rPr>
+        <w:t>£</w:t>
       </w:r>
       <w:r>
         <w:rPr>
           <w:rFonts w:ascii="Arial" w:eastAsia="Arial" w:hAnsi="Arial" w:cs="Arial"/>
           <w:sz w:val="20"/>
           <w:szCs w:val="20"/>
+          <w:lang w:val="en-US"/>
+        </w:rPr>
+        <w:t>P</w:t>
+      </w:r>
+      <w:r>
+        <w:rPr>
+          <w:rFonts w:ascii="Arial" w:eastAsia="Arial" w:hAnsi="Arial" w:cs="Arial"/>
+          <w:sz w:val="20"/>
+          <w:szCs w:val="20"/>
+        </w:rPr>
+        <w:t>ersonal check </w:t>
+      </w:r>
+    </w:p>
+    <w:p>
+      <w:pPr>
+        <w:ind w:left="-1276" w:right="782" w:firstLine="1276"/>
+      </w:pPr>
+      <w:r>
+        <w:rPr>
+          <w:rFonts w:ascii="Wingdings 2" w:eastAsia="Arial" w:hAnsi="Wingdings 2" w:cs="Arial"/>
+          <w:sz w:val="20"/>
+          <w:szCs w:val="20"/>
+        </w:rPr>
+        <w:t>£</w:t>
+      </w:r>
+      <w:r>
+        <w:rPr>
+          <w:rFonts w:ascii="Arial" w:eastAsia="Arial" w:hAnsi="Arial" w:cs="Arial"/>
+          <w:sz w:val="20"/>
+          <w:szCs w:val="20"/>
+          <w:lang w:val="en-US"/>
+        </w:rPr>
+        <w:t>C</w:t>
+      </w:r>
+      <w:r>
+        <w:rPr>
+          <w:rFonts w:ascii="Arial" w:eastAsia="Arial" w:hAnsi="Arial" w:cs="Arial"/>
+          <w:sz w:val="20"/>
+          <w:szCs w:val="20"/>
+        </w:rPr>
+        <w:t>ashier's check </w:t>
+      </w:r>
+    </w:p>
+    <w:p>
+      <w:pPr>
+        <w:ind w:left="-1276" w:firstLine="1276"/>
+      </w:pPr>
+      <w:r>
+        <w:rPr>
+          <w:rFonts w:ascii="Wingdings 2" w:eastAsia="Arial" w:hAnsi="Wingdings 2" w:cs="Arial"/>
+          <w:sz w:val="20"/>
+          <w:szCs w:val="20"/>
+        </w:rPr>
+        <w:t>£</w:t>
+      </w:r>
+      <w:r>
+        <w:rPr>
+          <w:rFonts w:ascii="Tahoma" w:eastAsia="Arial" w:hAnsi="Tahoma" w:cs="Tahoma"/>
+          <w:sz w:val="20"/>
+          <w:szCs w:val="20"/>
         </w:rPr>
         <w:t xml:space="preserve"> </w:t>
       </w:r>
@@ -2351,7 +2390,7 @@
           <w:szCs w:val="20"/>
           <w:lang w:val="en-US"/>
         </w:rPr>
-        <w:t>P</w:t>
+        <w:t>M</w:t>
       </w:r>
       <w:r>
         <w:rPr>
@@ -2359,45 +2398,7 @@
           <w:sz w:val="20"/>
           <w:szCs w:val="20"/>
         </w:rPr>
-        <w:t>ersonal check </w:t>
-      </w:r>
-    </w:p>
-    <w:p>
-      <w:pPr>
-        <w:ind w:left="-1276" w:right="782" w:firstLine="1276"/>
-      </w:pPr>
-      <w:r>
-        <w:rPr>
-          <w:rFonts w:ascii="MS Gothic" w:eastAsia="MS Gothic" w:hAnsi="MS Gothic" w:cs="Arial" w:hint="eastAsia"/>
-          <w:sz w:val="20"/>
-          <w:szCs w:val="20"/>
-        </w:rPr>
-        <w:t>☐</w:t>
-      </w:r>
-      <w:r>
-        <w:rPr>
-          <w:rFonts w:ascii="Arial" w:eastAsia="Arial" w:hAnsi="Arial" w:cs="Arial"/>
-          <w:sz w:val="20"/>
-          <w:szCs w:val="20"/>
-        </w:rPr>
-        <w:t xml:space="preserve"> </w:t>
-      </w:r>
-      <w:r>
-        <w:rPr>
-          <w:rFonts w:ascii="Arial" w:eastAsia="Arial" w:hAnsi="Arial" w:cs="Arial"/>
-          <w:sz w:val="20"/>
-          <w:szCs w:val="20"/>
-          <w:lang w:val="en-US"/>
-        </w:rPr>
-        <w:t>C</w:t>
-      </w:r>
-      <w:r>
-        <w:rPr>
-          <w:rFonts w:ascii="Arial" w:eastAsia="Arial" w:hAnsi="Arial" w:cs="Arial"/>
-          <w:sz w:val="20"/>
-          <w:szCs w:val="20"/>
-        </w:rPr>
-        <w:t>ashier's check </w:t>
+        <w:t>oney order </w:t>
       </w:r>
     </w:p>
     <w:p>
@@ -2406,53 +2407,15 @@
       </w:pPr>
       <w:r>
         <w:rPr>
-          <w:rFonts w:ascii="MS Gothic" w:eastAsia="MS Gothic" w:hAnsi="MS Gothic" w:cs="Arial" w:hint="eastAsia"/>
-          <w:sz w:val="20"/>
-          <w:szCs w:val="20"/>
-        </w:rPr>
-        <w:t>☐</w:t>
-      </w:r>
-      <w:r>
-        <w:rPr>
-          <w:rFonts w:ascii="Arial" w:eastAsia="Arial" w:hAnsi="Arial" w:cs="Arial"/>
-          <w:sz w:val="20"/>
-          <w:szCs w:val="20"/>
-        </w:rPr>
-        <w:t xml:space="preserve"> </w:t>
-      </w:r>
-      <w:r>
-        <w:rPr>
-          <w:rFonts w:ascii="Arial" w:eastAsia="Arial" w:hAnsi="Arial" w:cs="Arial"/>
-          <w:sz w:val="20"/>
-          <w:szCs w:val="20"/>
-          <w:lang w:val="en-US"/>
-        </w:rPr>
-        <w:t>M</w:t>
-      </w:r>
-      <w:r>
-        <w:rPr>
-          <w:rFonts w:ascii="Arial" w:eastAsia="Arial" w:hAnsi="Arial" w:cs="Arial"/>
-          <w:sz w:val="20"/>
-          <w:szCs w:val="20"/>
-        </w:rPr>
-        <w:t>oney order </w:t>
-      </w:r>
-    </w:p>
-    <w:p>
-      <w:pPr>
-        <w:ind w:left="-1276" w:firstLine="1276"/>
-      </w:pPr>
-      <w:r>
-        <w:rPr>
-          <w:rFonts w:ascii="MS Gothic" w:eastAsia="MS Gothic" w:hAnsi="MS Gothic" w:cs="Arial" w:hint="eastAsia"/>
-          <w:sz w:val="20"/>
-          <w:szCs w:val="20"/>
-        </w:rPr>
-        <w:t>☐</w:t>
-      </w:r>
-      <w:r>
-        <w:rPr>
-          <w:rFonts w:ascii="Arial" w:eastAsia="Arial" w:hAnsi="Arial" w:cs="Arial"/>
+          <w:rFonts w:ascii="Wingdings 2" w:eastAsia="Arial" w:hAnsi="Wingdings 2" w:cs="Arial"/>
+          <w:sz w:val="20"/>
+          <w:szCs w:val="20"/>
+        </w:rPr>
+        <w:t>£</w:t>
+      </w:r>
+      <w:r>
+        <w:rPr>
+          <w:rFonts w:ascii="Tahoma" w:eastAsia="Arial" w:hAnsi="Tahoma" w:cs="Tahoma"/>
           <w:sz w:val="20"/>
           <w:szCs w:val="20"/>
         </w:rPr>
@@ -2495,11 +2458,19 @@
       </w:pPr>
       <w:r>
         <w:rPr>
-          <w:rFonts w:ascii="MS Gothic" w:eastAsia="MS Gothic" w:hAnsi="MS Gothic" w:cs="Arial" w:hint="eastAsia"/>
-          <w:sz w:val="20"/>
-          <w:szCs w:val="20"/>
-        </w:rPr>
-        <w:t>☐</w:t>
+          <w:rFonts w:ascii="Wingdings 2" w:eastAsia="Arial" w:hAnsi="Wingdings 2" w:cs="Arial"/>
+          <w:sz w:val="20"/>
+          <w:szCs w:val="20"/>
+        </w:rPr>
+        <w:t>£</w:t>
+      </w:r>
+      <w:r>
+        <w:rPr>
+          <w:rFonts w:ascii="Tahoma" w:eastAsia="Arial" w:hAnsi="Tahoma" w:cs="Tahoma"/>
+          <w:sz w:val="20"/>
+          <w:szCs w:val="20"/>
+        </w:rPr>
+        <w:t xml:space="preserve"> </w:t>
       </w:r>
       <w:r>
         <w:rPr>
@@ -2507,7 +2478,7 @@
           <w:sz w:val="20"/>
           <w:szCs w:val="20"/>
         </w:rPr>
-        <w:t xml:space="preserve"> Pay</w:t>
+        <w:t>Pay</w:t>
       </w:r>
       <w:r>
         <w:rPr>
@@ -2527,11 +2498,11 @@
       </w:pPr>
       <w:r>
         <w:rPr>
-          <w:rFonts w:ascii="MS Gothic" w:eastAsia="MS Gothic" w:hAnsi="MS Gothic" w:cs="Arial" w:hint="eastAsia"/>
-          <w:sz w:val="20"/>
-          <w:szCs w:val="20"/>
-        </w:rPr>
-        <w:t>☐</w:t>
+          <w:rFonts w:ascii="Wingdings 2" w:eastAsia="Arial" w:hAnsi="Wingdings 2" w:cs="Arial"/>
+          <w:sz w:val="20"/>
+          <w:szCs w:val="20"/>
+        </w:rPr>
+        <w:t>£</w:t>
       </w:r>
       <w:r>
         <w:rPr>
@@ -2540,7 +2511,7 @@
           <w:szCs w:val="20"/>
           <w:lang w:val="en-US"/>
         </w:rPr>
-        <w:t xml:space="preserve"> Other: _______________________</w:t>
+        <w:t>Other: _______________________</w:t>
       </w:r>
     </w:p>
     <w:p>

</xml_diff>